<commit_message>
Added a cover page- someone has to redo the art because *I* did it but it's a rough outline
</commit_message>
<xml_diff>
--- a/- Report/1 - Introduction/Introduction.docx
+++ b/- Report/1 - Introduction/Introduction.docx
@@ -5,6 +5,7 @@
     <w:p>
       <w:pPr>
         <w:spacing w:after="200" w:line="276" w:lineRule="auto"/>
+        <w:jc w:val="center"/>
         <w:rPr>
           <w:rFonts w:ascii="Calibri" w:eastAsia="Calibri" w:hAnsi="Calibri" w:cs="Calibri"/>
           <w:b/>
@@ -15,14 +16,63 @@
         <w:rPr>
           <w:rFonts w:ascii="Calibri" w:eastAsia="Calibri" w:hAnsi="Calibri" w:cs="Calibri"/>
           <w:b/>
+          <w:noProof/>
           <w:color w:val="FF0000"/>
         </w:rPr>
-        <w:t>D.U.C.K.S Design Report</w:t>
+        <w:drawing>
+          <wp:inline distT="0" distB="0" distL="0" distR="0" wp14:anchorId="4609CE84" wp14:editId="0329CBF3">
+            <wp:extent cx="5334635" cy="1228725"/>
+            <wp:effectExtent l="0" t="0" r="0" b="9525"/>
+            <wp:docPr id="3" name="Picture 3"/>
+            <wp:cNvGraphicFramePr>
+              <a:graphicFrameLocks xmlns:a="http://schemas.openxmlformats.org/drawingml/2006/main" noChangeAspect="1"/>
+            </wp:cNvGraphicFramePr>
+            <a:graphic xmlns:a="http://schemas.openxmlformats.org/drawingml/2006/main">
+              <a:graphicData uri="http://schemas.openxmlformats.org/drawingml/2006/picture">
+                <pic:pic xmlns:pic="http://schemas.openxmlformats.org/drawingml/2006/picture">
+                  <pic:nvPicPr>
+                    <pic:cNvPr id="0" name="Picture 1"/>
+                    <pic:cNvPicPr>
+                      <a:picLocks noChangeAspect="1" noChangeArrowheads="1"/>
+                    </pic:cNvPicPr>
+                  </pic:nvPicPr>
+                  <pic:blipFill>
+                    <a:blip r:embed="rId5">
+                      <a:extLst>
+                        <a:ext uri="{28A0092B-C50C-407E-A947-70E740481C1C}">
+                          <a14:useLocalDpi xmlns:a14="http://schemas.microsoft.com/office/drawing/2010/main" val="0"/>
+                        </a:ext>
+                      </a:extLst>
+                    </a:blip>
+                    <a:srcRect/>
+                    <a:stretch>
+                      <a:fillRect/>
+                    </a:stretch>
+                  </pic:blipFill>
+                  <pic:spPr bwMode="auto">
+                    <a:xfrm>
+                      <a:off x="0" y="0"/>
+                      <a:ext cx="5334635" cy="1228725"/>
+                    </a:xfrm>
+                    <a:prstGeom prst="rect">
+                      <a:avLst/>
+                    </a:prstGeom>
+                    <a:noFill/>
+                    <a:ln>
+                      <a:noFill/>
+                    </a:ln>
+                  </pic:spPr>
+                </pic:pic>
+              </a:graphicData>
+            </a:graphic>
+          </wp:inline>
+        </w:drawing>
       </w:r>
     </w:p>
     <w:p>
       <w:pPr>
         <w:spacing w:after="200" w:line="276" w:lineRule="auto"/>
+        <w:jc w:val="center"/>
         <w:rPr>
           <w:rFonts w:ascii="Calibri" w:eastAsia="Calibri" w:hAnsi="Calibri" w:cs="Calibri"/>
           <w:b/>
@@ -33,61 +83,664 @@
         <w:rPr>
           <w:rFonts w:ascii="Calibri" w:eastAsia="Calibri" w:hAnsi="Calibri" w:cs="Calibri"/>
           <w:b/>
-        </w:rPr>
-        <w:t xml:space="preserve">Sword &amp; Board </w:t>
-      </w:r>
-      <w:r>
-        <w:rPr>
-          <w:rFonts w:ascii="Calibri" w:eastAsia="Calibri" w:hAnsi="Calibri" w:cs="Calibri"/>
-          <w:b/>
+          <w:noProof/>
           <w:color w:val="FF0000"/>
         </w:rPr>
-        <w:t>(working title)</w:t>
+        <w:drawing>
+          <wp:inline distT="0" distB="0" distL="0" distR="0" wp14:anchorId="410DD5AC" wp14:editId="2BF90229">
+            <wp:extent cx="5564500" cy="3282286"/>
+            <wp:effectExtent l="0" t="0" r="0" b="0"/>
+            <wp:docPr id="2" name="Picture 2" descr="A close up of a sign&#10;&#10;Description automatically generated"/>
+            <wp:cNvGraphicFramePr>
+              <a:graphicFrameLocks xmlns:a="http://schemas.openxmlformats.org/drawingml/2006/main" noChangeAspect="1"/>
+            </wp:cNvGraphicFramePr>
+            <a:graphic xmlns:a="http://schemas.openxmlformats.org/drawingml/2006/main">
+              <a:graphicData uri="http://schemas.openxmlformats.org/drawingml/2006/picture">
+                <pic:pic xmlns:pic="http://schemas.openxmlformats.org/drawingml/2006/picture">
+                  <pic:nvPicPr>
+                    <pic:cNvPr id="2" name="Logo.png"/>
+                    <pic:cNvPicPr/>
+                  </pic:nvPicPr>
+                  <pic:blipFill>
+                    <a:blip r:embed="rId6">
+                      <a:extLst>
+                        <a:ext uri="{28A0092B-C50C-407E-A947-70E740481C1C}">
+                          <a14:useLocalDpi xmlns:a14="http://schemas.microsoft.com/office/drawing/2010/main" val="0"/>
+                        </a:ext>
+                      </a:extLst>
+                    </a:blip>
+                    <a:stretch>
+                      <a:fillRect/>
+                    </a:stretch>
+                  </pic:blipFill>
+                  <pic:spPr>
+                    <a:xfrm>
+                      <a:off x="0" y="0"/>
+                      <a:ext cx="5635421" cy="3324120"/>
+                    </a:xfrm>
+                    <a:prstGeom prst="rect">
+                      <a:avLst/>
+                    </a:prstGeom>
+                  </pic:spPr>
+                </pic:pic>
+              </a:graphicData>
+            </a:graphic>
+          </wp:inline>
+        </w:drawing>
       </w:r>
     </w:p>
     <w:p>
       <w:pPr>
         <w:spacing w:after="200" w:line="276" w:lineRule="auto"/>
+        <w:jc w:val="center"/>
         <w:rPr>
           <w:rFonts w:ascii="Calibri" w:eastAsia="Calibri" w:hAnsi="Calibri" w:cs="Calibri"/>
           <w:b/>
           <w:color w:val="FF0000"/>
         </w:rPr>
       </w:pPr>
-      <w:r>
+    </w:p>
+    <w:p>
+      <w:pPr>
+        <w:spacing w:after="200" w:line="276" w:lineRule="auto"/>
+        <w:jc w:val="center"/>
         <w:rPr>
           <w:rFonts w:ascii="Calibri" w:eastAsia="Calibri" w:hAnsi="Calibri" w:cs="Calibri"/>
           <w:b/>
           <w:color w:val="FF0000"/>
         </w:rPr>
-        <w:t xml:space="preserve">This could be a really nice title page with our model for the main char </w:t>
-      </w:r>
-      <w:proofErr w:type="gramStart"/>
-      <w:r>
+      </w:pPr>
+    </w:p>
+    <w:p>
+      <w:pPr>
+        <w:jc w:val="center"/>
+        <w:rPr>
+          <w:rFonts w:ascii="Calibri" w:eastAsia="Calibri" w:hAnsi="Calibri" w:cs="Calibri"/>
+          <w:b/>
+          <w:sz w:val="56"/>
+          <w:szCs w:val="56"/>
+        </w:rPr>
+      </w:pPr>
+      <w:r>
+        <w:rPr>
+          <w:rFonts w:ascii="Calibri" w:eastAsia="Calibri" w:hAnsi="Calibri" w:cs="Calibri"/>
+          <w:b/>
+          <w:sz w:val="56"/>
+          <w:szCs w:val="56"/>
+        </w:rPr>
+        <w:t>Game Design Report</w:t>
+      </w:r>
+    </w:p>
+    <w:p>
+      <w:pPr>
+        <w:jc w:val="center"/>
+        <w:rPr>
+          <w:rFonts w:ascii="Calibri" w:eastAsia="Calibri" w:hAnsi="Calibri" w:cs="Calibri"/>
+          <w:b/>
+          <w:sz w:val="40"/>
+          <w:szCs w:val="40"/>
+        </w:rPr>
+      </w:pPr>
+      <w:r>
+        <w:rPr>
+          <w:rFonts w:ascii="Calibri" w:eastAsia="Calibri" w:hAnsi="Calibri" w:cs="Calibri"/>
+          <w:b/>
+          <w:sz w:val="40"/>
+          <w:szCs w:val="40"/>
+        </w:rPr>
+        <w:t xml:space="preserve">Sam Neville, Charlie Lloyd-Buckingham, Dan </w:t>
+      </w:r>
+      <w:proofErr w:type="spellStart"/>
+      <w:r>
+        <w:rPr>
+          <w:rFonts w:ascii="Calibri" w:eastAsia="Calibri" w:hAnsi="Calibri" w:cs="Calibri"/>
+          <w:b/>
+          <w:sz w:val="40"/>
+          <w:szCs w:val="40"/>
+        </w:rPr>
+        <w:t>Udal</w:t>
+      </w:r>
+      <w:proofErr w:type="spellEnd"/>
+      <w:r>
+        <w:rPr>
+          <w:rFonts w:ascii="Calibri" w:eastAsia="Calibri" w:hAnsi="Calibri" w:cs="Calibri"/>
+          <w:b/>
+          <w:sz w:val="40"/>
+          <w:szCs w:val="40"/>
+        </w:rPr>
+        <w:t>, Connor Morris-Cross, Paul Brown</w:t>
+      </w:r>
+    </w:p>
+    <w:p>
+      <w:pPr>
         <w:rPr>
           <w:rFonts w:ascii="Calibri" w:eastAsia="Calibri" w:hAnsi="Calibri" w:cs="Calibri"/>
           <w:b/>
           <w:color w:val="FF0000"/>
         </w:rPr>
-        <w:t>on</w:t>
-      </w:r>
-      <w:proofErr w:type="gramEnd"/>
-      <w:r>
+      </w:pPr>
+    </w:p>
+    <w:p>
+      <w:pPr>
+        <w:jc w:val="center"/>
         <w:rPr>
           <w:rFonts w:ascii="Calibri" w:eastAsia="Calibri" w:hAnsi="Calibri" w:cs="Calibri"/>
           <w:b/>
           <w:color w:val="FF0000"/>
         </w:rPr>
-        <w:t xml:space="preserve"> but I am not artistic and have no screenshots</w:t>
-      </w:r>
+      </w:pPr>
+    </w:p>
+    <w:tbl>
+      <w:tblPr>
+        <w:tblStyle w:val="TableGrid"/>
+        <w:tblpPr w:leftFromText="180" w:rightFromText="180" w:vertAnchor="text" w:horzAnchor="margin" w:tblpXSpec="right" w:tblpY="-13"/>
+        <w:tblW w:w="0" w:type="auto"/>
+        <w:tblBorders>
+          <w:top w:val="none" w:sz="0" w:space="0" w:color="auto"/>
+          <w:left w:val="none" w:sz="0" w:space="0" w:color="auto"/>
+          <w:bottom w:val="none" w:sz="0" w:space="0" w:color="auto"/>
+          <w:right w:val="none" w:sz="0" w:space="0" w:color="auto"/>
+          <w:insideH w:val="none" w:sz="0" w:space="0" w:color="auto"/>
+          <w:insideV w:val="none" w:sz="0" w:space="0" w:color="auto"/>
+        </w:tblBorders>
+        <w:tblLook w:val="04A0" w:firstRow="1" w:lastRow="0" w:firstColumn="1" w:lastColumn="0" w:noHBand="0" w:noVBand="1"/>
+      </w:tblPr>
+      <w:tblGrid>
+        <w:gridCol w:w="3785"/>
+      </w:tblGrid>
+      <w:tr>
+        <w:trPr>
+          <w:trHeight w:val="272"/>
+        </w:trPr>
+        <w:tc>
+          <w:tcPr>
+            <w:tcW w:w="3785" w:type="dxa"/>
+          </w:tcPr>
+          <w:p>
+            <w:pPr>
+              <w:rPr>
+                <w:rFonts w:ascii="Calibri" w:eastAsia="Calibri" w:hAnsi="Calibri" w:cs="Calibri"/>
+                <w:b/>
+                <w:color w:val="FF0000"/>
+              </w:rPr>
+            </w:pPr>
+            <w:r>
+              <w:rPr>
+                <w:rFonts w:ascii="Calibri" w:eastAsia="Calibri" w:hAnsi="Calibri" w:cs="Calibri"/>
+                <w:b/>
+                <w:sz w:val="32"/>
+                <w:szCs w:val="32"/>
+              </w:rPr>
+              <w:t>Group X</w:t>
+            </w:r>
+          </w:p>
+        </w:tc>
+      </w:tr>
+      <w:tr>
+        <w:trPr>
+          <w:trHeight w:val="272"/>
+        </w:trPr>
+        <w:tc>
+          <w:tcPr>
+            <w:tcW w:w="3785" w:type="dxa"/>
+          </w:tcPr>
+          <w:p>
+            <w:pPr>
+              <w:rPr>
+                <w:rFonts w:ascii="Calibri" w:eastAsia="Calibri" w:hAnsi="Calibri" w:cs="Calibri"/>
+                <w:b/>
+                <w:sz w:val="32"/>
+                <w:szCs w:val="32"/>
+              </w:rPr>
+            </w:pPr>
+            <w:r>
+              <w:rPr>
+                <w:rFonts w:ascii="Calibri" w:eastAsia="Calibri" w:hAnsi="Calibri" w:cs="Calibri"/>
+                <w:b/>
+                <w:sz w:val="32"/>
+                <w:szCs w:val="32"/>
+              </w:rPr>
+              <w:t>Bournemouth University</w:t>
+            </w:r>
+          </w:p>
+        </w:tc>
+      </w:tr>
+      <w:tr>
+        <w:trPr>
+          <w:trHeight w:val="298"/>
+        </w:trPr>
+        <w:tc>
+          <w:tcPr>
+            <w:tcW w:w="3785" w:type="dxa"/>
+          </w:tcPr>
+          <w:p>
+            <w:pPr>
+              <w:rPr>
+                <w:rFonts w:ascii="Calibri" w:eastAsia="Calibri" w:hAnsi="Calibri" w:cs="Calibri"/>
+                <w:b/>
+                <w:sz w:val="32"/>
+                <w:szCs w:val="32"/>
+              </w:rPr>
+            </w:pPr>
+            <w:r>
+              <w:rPr>
+                <w:rFonts w:ascii="Calibri" w:eastAsia="Calibri" w:hAnsi="Calibri" w:cs="Calibri"/>
+                <w:b/>
+                <w:sz w:val="32"/>
+                <w:szCs w:val="32"/>
+              </w:rPr>
+              <w:t>Faculty of Science and Technology</w:t>
+            </w:r>
+          </w:p>
+        </w:tc>
+      </w:tr>
+      <w:tr>
+        <w:trPr>
+          <w:trHeight w:val="272"/>
+        </w:trPr>
+        <w:tc>
+          <w:tcPr>
+            <w:tcW w:w="3785" w:type="dxa"/>
+          </w:tcPr>
+          <w:p>
+            <w:pPr>
+              <w:rPr>
+                <w:rFonts w:ascii="Calibri" w:eastAsia="Calibri" w:hAnsi="Calibri" w:cs="Calibri"/>
+                <w:b/>
+                <w:sz w:val="32"/>
+                <w:szCs w:val="32"/>
+              </w:rPr>
+            </w:pPr>
+            <w:r>
+              <w:rPr>
+                <w:rFonts w:ascii="Calibri" w:eastAsia="Calibri" w:hAnsi="Calibri" w:cs="Calibri"/>
+                <w:b/>
+                <w:sz w:val="32"/>
+                <w:szCs w:val="32"/>
+              </w:rPr>
+              <w:t>2019/2020, Level 5</w:t>
+            </w:r>
+          </w:p>
+        </w:tc>
+      </w:tr>
+    </w:tbl>
+    <w:p>
+      <w:pPr>
+        <w:jc w:val="center"/>
+        <w:rPr>
+          <w:rFonts w:ascii="Calibri" w:eastAsia="Calibri" w:hAnsi="Calibri" w:cs="Calibri"/>
+          <w:b/>
+          <w:color w:val="FF0000"/>
+        </w:rPr>
+      </w:pPr>
+    </w:p>
+    <w:p>
+      <w:pPr>
+        <w:jc w:val="center"/>
+        <w:rPr>
+          <w:rFonts w:ascii="Calibri" w:eastAsia="Calibri" w:hAnsi="Calibri" w:cs="Calibri"/>
+          <w:b/>
+          <w:color w:val="FF0000"/>
+        </w:rPr>
+      </w:pPr>
+      <w:r>
+        <w:rPr>
+          <w:noProof/>
+        </w:rPr>
+        <w:drawing>
+          <wp:inline distT="0" distB="0" distL="0" distR="0" wp14:anchorId="6A71ABB3" wp14:editId="3E37374F">
+            <wp:extent cx="2475230" cy="567690"/>
+            <wp:effectExtent l="0" t="0" r="1270" b="3810"/>
+            <wp:docPr id="4" name="Picture 4" descr="My Home"/>
+            <wp:cNvGraphicFramePr>
+              <a:graphicFrameLocks xmlns:a="http://schemas.openxmlformats.org/drawingml/2006/main" noChangeAspect="1"/>
+            </wp:cNvGraphicFramePr>
+            <a:graphic xmlns:a="http://schemas.openxmlformats.org/drawingml/2006/main">
+              <a:graphicData uri="http://schemas.openxmlformats.org/drawingml/2006/picture">
+                <pic:pic xmlns:pic="http://schemas.openxmlformats.org/drawingml/2006/picture">
+                  <pic:nvPicPr>
+                    <pic:cNvPr id="0" name="Picture 2" descr="My Home"/>
+                    <pic:cNvPicPr>
+                      <a:picLocks noChangeAspect="1" noChangeArrowheads="1"/>
+                    </pic:cNvPicPr>
+                  </pic:nvPicPr>
+                  <pic:blipFill>
+                    <a:blip r:embed="rId7">
+                      <a:extLst>
+                        <a:ext uri="{28A0092B-C50C-407E-A947-70E740481C1C}">
+                          <a14:useLocalDpi xmlns:a14="http://schemas.microsoft.com/office/drawing/2010/main" val="0"/>
+                        </a:ext>
+                      </a:extLst>
+                    </a:blip>
+                    <a:srcRect/>
+                    <a:stretch>
+                      <a:fillRect/>
+                    </a:stretch>
+                  </pic:blipFill>
+                  <pic:spPr bwMode="auto">
+                    <a:xfrm>
+                      <a:off x="0" y="0"/>
+                      <a:ext cx="2475230" cy="567690"/>
+                    </a:xfrm>
+                    <a:prstGeom prst="rect">
+                      <a:avLst/>
+                    </a:prstGeom>
+                    <a:noFill/>
+                    <a:ln>
+                      <a:noFill/>
+                    </a:ln>
+                  </pic:spPr>
+                </pic:pic>
+              </a:graphicData>
+            </a:graphic>
+          </wp:inline>
+        </w:drawing>
+      </w:r>
+    </w:p>
+    <w:p>
+      <w:pPr>
+        <w:jc w:val="center"/>
+        <w:rPr>
+          <w:rFonts w:ascii="Calibri" w:eastAsia="Calibri" w:hAnsi="Calibri" w:cs="Calibri"/>
+          <w:b/>
+          <w:color w:val="FF0000"/>
+        </w:rPr>
+      </w:pPr>
+    </w:p>
+    <w:p>
+      <w:pPr>
+        <w:rPr>
+          <w:rFonts w:ascii="Calibri" w:eastAsia="Calibri" w:hAnsi="Calibri" w:cs="Calibri"/>
+          <w:b/>
+          <w:color w:val="FF0000"/>
+        </w:rPr>
+      </w:pPr>
     </w:p>
     <w:p>
       <w:pPr>
         <w:spacing w:after="200" w:line="276" w:lineRule="auto"/>
+        <w:jc w:val="center"/>
+        <w:rPr>
+          <w:rFonts w:ascii="Calibri" w:eastAsia="Calibri" w:hAnsi="Calibri" w:cs="Calibri"/>
+          <w:b/>
+          <w:sz w:val="32"/>
+          <w:szCs w:val="32"/>
+        </w:rPr>
+      </w:pPr>
+      <w:r>
+        <w:rPr>
+          <w:rFonts w:ascii="Calibri" w:eastAsia="Calibri" w:hAnsi="Calibri" w:cs="Calibri"/>
+          <w:b/>
+          <w:sz w:val="32"/>
+          <w:szCs w:val="32"/>
+        </w:rPr>
+        <w:lastRenderedPageBreak/>
+        <w:t>Who are we?</w:t>
+      </w:r>
+    </w:p>
+    <w:p>
+      <w:pPr>
+        <w:spacing w:after="200" w:line="276" w:lineRule="auto"/>
+        <w:jc w:val="center"/>
+        <w:rPr>
+          <w:rFonts w:ascii="Calibri" w:eastAsia="Calibri" w:hAnsi="Calibri" w:cs="Calibri"/>
+          <w:b/>
+          <w:sz w:val="32"/>
+          <w:szCs w:val="32"/>
+        </w:rPr>
+      </w:pPr>
+    </w:p>
+    <w:p>
+      <w:pPr>
+        <w:spacing w:after="200" w:line="276" w:lineRule="auto"/>
+        <w:jc w:val="center"/>
+        <w:rPr>
+          <w:rFonts w:ascii="Calibri" w:eastAsia="Calibri" w:hAnsi="Calibri" w:cs="Calibri"/>
+          <w:b/>
+          <w:sz w:val="32"/>
+          <w:szCs w:val="32"/>
+        </w:rPr>
+      </w:pPr>
+      <w:r>
+        <w:rPr>
+          <w:rFonts w:ascii="Calibri" w:eastAsia="Calibri" w:hAnsi="Calibri" w:cs="Calibri"/>
+          <w:b/>
+          <w:sz w:val="32"/>
+          <w:szCs w:val="32"/>
+        </w:rPr>
+        <w:t>We are D.U.C.K.S! Dynamic Undergraduates Creating Killer Software!</w:t>
+      </w:r>
+    </w:p>
+    <w:p>
+      <w:pPr>
+        <w:spacing w:after="200" w:line="276" w:lineRule="auto"/>
+        <w:jc w:val="center"/>
+        <w:rPr>
+          <w:rFonts w:ascii="Calibri" w:eastAsia="Calibri" w:hAnsi="Calibri" w:cs="Calibri"/>
+          <w:b/>
+          <w:sz w:val="32"/>
+          <w:szCs w:val="32"/>
+        </w:rPr>
+      </w:pPr>
+      <w:r>
+        <w:rPr>
+          <w:rFonts w:ascii="Calibri" w:eastAsia="Calibri" w:hAnsi="Calibri" w:cs="Calibri"/>
+          <w:b/>
+          <w:sz w:val="32"/>
+          <w:szCs w:val="32"/>
+        </w:rPr>
+        <w:t>Our members are:</w:t>
+      </w:r>
+    </w:p>
+    <w:p>
+      <w:pPr>
+        <w:pStyle w:val="ListParagraph"/>
+        <w:numPr>
+          <w:ilvl w:val="0"/>
+          <w:numId w:val="1"/>
+        </w:numPr>
+        <w:spacing w:after="200" w:line="276" w:lineRule="auto"/>
+        <w:rPr>
+          <w:rFonts w:ascii="Calibri" w:eastAsia="Calibri" w:hAnsi="Calibri" w:cs="Calibri"/>
+          <w:b/>
+          <w:sz w:val="32"/>
+          <w:szCs w:val="32"/>
+        </w:rPr>
+      </w:pPr>
+      <w:r>
+        <w:rPr>
+          <w:rFonts w:ascii="Calibri" w:eastAsia="Calibri" w:hAnsi="Calibri" w:cs="Calibri"/>
+          <w:b/>
+          <w:sz w:val="32"/>
+          <w:szCs w:val="32"/>
+        </w:rPr>
+        <w:t xml:space="preserve">Sam Neville- Group Leader, </w:t>
+      </w:r>
+      <w:r>
+        <w:rPr>
+          <w:rFonts w:ascii="Calibri" w:eastAsia="Calibri" w:hAnsi="Calibri" w:cs="Calibri"/>
+          <w:b/>
+          <w:sz w:val="32"/>
+          <w:szCs w:val="32"/>
+        </w:rPr>
+        <w:t xml:space="preserve">Concept Design, </w:t>
+      </w:r>
+      <w:r>
+        <w:rPr>
+          <w:rFonts w:ascii="Calibri" w:eastAsia="Calibri" w:hAnsi="Calibri" w:cs="Calibri"/>
+          <w:b/>
+          <w:sz w:val="32"/>
+          <w:szCs w:val="32"/>
+        </w:rPr>
+        <w:t>General-Purpose Programmer</w:t>
+      </w:r>
+    </w:p>
+    <w:p>
+      <w:pPr>
+        <w:pStyle w:val="ListParagraph"/>
+        <w:numPr>
+          <w:ilvl w:val="0"/>
+          <w:numId w:val="1"/>
+        </w:numPr>
+        <w:spacing w:after="200" w:line="276" w:lineRule="auto"/>
+        <w:rPr>
+          <w:rFonts w:ascii="Calibri" w:eastAsia="Calibri" w:hAnsi="Calibri" w:cs="Calibri"/>
+          <w:b/>
+          <w:sz w:val="32"/>
+          <w:szCs w:val="32"/>
+        </w:rPr>
+      </w:pPr>
+      <w:r>
+        <w:rPr>
+          <w:rFonts w:ascii="Calibri" w:eastAsia="Calibri" w:hAnsi="Calibri" w:cs="Calibri"/>
+          <w:b/>
+          <w:sz w:val="32"/>
+          <w:szCs w:val="32"/>
+        </w:rPr>
+        <w:t>Charlie Lloyd-Buckingham- General Programmer, Concept</w:t>
+      </w:r>
+      <w:r>
+        <w:rPr>
+          <w:rFonts w:ascii="Calibri" w:eastAsia="Calibri" w:hAnsi="Calibri" w:cs="Calibri"/>
+          <w:b/>
+          <w:sz w:val="32"/>
+          <w:szCs w:val="32"/>
+        </w:rPr>
+        <w:t xml:space="preserve"> Design &amp;</w:t>
+      </w:r>
+      <w:r>
+        <w:rPr>
+          <w:rFonts w:ascii="Calibri" w:eastAsia="Calibri" w:hAnsi="Calibri" w:cs="Calibri"/>
+          <w:b/>
+          <w:sz w:val="32"/>
+          <w:szCs w:val="32"/>
+        </w:rPr>
+        <w:t xml:space="preserve"> Artist, Model Design and Creation</w:t>
+      </w:r>
+    </w:p>
+    <w:p>
+      <w:pPr>
+        <w:pStyle w:val="ListParagraph"/>
+        <w:numPr>
+          <w:ilvl w:val="0"/>
+          <w:numId w:val="1"/>
+        </w:numPr>
+        <w:spacing w:after="200" w:line="276" w:lineRule="auto"/>
+        <w:rPr>
+          <w:rFonts w:ascii="Calibri" w:eastAsia="Calibri" w:hAnsi="Calibri" w:cs="Calibri"/>
+          <w:b/>
+          <w:sz w:val="32"/>
+          <w:szCs w:val="32"/>
+        </w:rPr>
+      </w:pPr>
+      <w:r>
+        <w:rPr>
+          <w:rFonts w:ascii="Calibri" w:eastAsia="Calibri" w:hAnsi="Calibri" w:cs="Calibri"/>
+          <w:b/>
+          <w:sz w:val="32"/>
+          <w:szCs w:val="32"/>
+        </w:rPr>
+        <w:t xml:space="preserve">Daniel </w:t>
+      </w:r>
+      <w:proofErr w:type="spellStart"/>
+      <w:r>
+        <w:rPr>
+          <w:rFonts w:ascii="Calibri" w:eastAsia="Calibri" w:hAnsi="Calibri" w:cs="Calibri"/>
+          <w:b/>
+          <w:sz w:val="32"/>
+          <w:szCs w:val="32"/>
+        </w:rPr>
+        <w:t>Udal</w:t>
+      </w:r>
+      <w:proofErr w:type="spellEnd"/>
+      <w:r>
+        <w:rPr>
+          <w:rFonts w:ascii="Calibri" w:eastAsia="Calibri" w:hAnsi="Calibri" w:cs="Calibri"/>
+          <w:b/>
+          <w:sz w:val="32"/>
+          <w:szCs w:val="32"/>
+        </w:rPr>
+        <w:t>- Specialist AI Programmer</w:t>
+      </w:r>
+    </w:p>
+    <w:p>
+      <w:pPr>
+        <w:pStyle w:val="ListParagraph"/>
+        <w:numPr>
+          <w:ilvl w:val="0"/>
+          <w:numId w:val="1"/>
+        </w:numPr>
+        <w:spacing w:after="200" w:line="276" w:lineRule="auto"/>
+        <w:rPr>
+          <w:rFonts w:ascii="Calibri" w:eastAsia="Calibri" w:hAnsi="Calibri" w:cs="Calibri"/>
+          <w:b/>
+          <w:sz w:val="32"/>
+          <w:szCs w:val="32"/>
+        </w:rPr>
+      </w:pPr>
+      <w:r>
+        <w:rPr>
+          <w:rFonts w:ascii="Calibri" w:eastAsia="Calibri" w:hAnsi="Calibri" w:cs="Calibri"/>
+          <w:b/>
+          <w:sz w:val="32"/>
+          <w:szCs w:val="32"/>
+        </w:rPr>
+        <w:t>Paul Brown- Environment Artist</w:t>
+      </w:r>
+      <w:r>
+        <w:rPr>
+          <w:rFonts w:ascii="Calibri" w:eastAsia="Calibri" w:hAnsi="Calibri" w:cs="Calibri"/>
+          <w:b/>
+          <w:sz w:val="32"/>
+          <w:szCs w:val="32"/>
+        </w:rPr>
+        <w:t>, VFX Designer</w:t>
+      </w:r>
+    </w:p>
+    <w:p>
+      <w:pPr>
+        <w:pStyle w:val="ListParagraph"/>
+        <w:numPr>
+          <w:ilvl w:val="0"/>
+          <w:numId w:val="1"/>
+        </w:numPr>
+        <w:spacing w:after="200" w:line="276" w:lineRule="auto"/>
+        <w:rPr>
+          <w:rFonts w:ascii="Calibri" w:eastAsia="Calibri" w:hAnsi="Calibri" w:cs="Calibri"/>
+          <w:b/>
+          <w:sz w:val="32"/>
+          <w:szCs w:val="32"/>
+        </w:rPr>
+      </w:pPr>
+      <w:r>
+        <w:rPr>
+          <w:rFonts w:ascii="Calibri" w:eastAsia="Calibri" w:hAnsi="Calibri" w:cs="Calibri"/>
+          <w:b/>
+          <w:sz w:val="32"/>
+          <w:szCs w:val="32"/>
+        </w:rPr>
+        <w:t>Connor Morris-Cross- Level Designer</w:t>
+      </w:r>
+      <w:r>
+        <w:rPr>
+          <w:rFonts w:ascii="Calibri" w:eastAsia="Calibri" w:hAnsi="Calibri" w:cs="Calibri"/>
+          <w:b/>
+          <w:sz w:val="32"/>
+          <w:szCs w:val="32"/>
+        </w:rPr>
+        <w:t>, Concept Design</w:t>
+      </w:r>
+    </w:p>
+    <w:p>
+      <w:pPr>
+        <w:spacing w:after="200" w:line="276" w:lineRule="auto"/>
+        <w:jc w:val="center"/>
         <w:rPr>
           <w:rFonts w:ascii="Calibri" w:eastAsia="Calibri" w:hAnsi="Calibri" w:cs="Calibri"/>
           <w:b/>
           <w:color w:val="FF0000"/>
+          <w:sz w:val="48"/>
+          <w:szCs w:val="48"/>
         </w:rPr>
       </w:pPr>
       <w:r>
@@ -95,42 +748,15 @@
           <w:rFonts w:ascii="Calibri" w:eastAsia="Calibri" w:hAnsi="Calibri" w:cs="Calibri"/>
           <w:b/>
           <w:color w:val="FF0000"/>
-        </w:rPr>
-        <w:t>\page</w:t>
-      </w:r>
-    </w:p>
-    <w:p>
-      <w:pPr>
-        <w:spacing w:after="200" w:line="276" w:lineRule="auto"/>
-        <w:rPr>
-          <w:rFonts w:ascii="Calibri" w:eastAsia="Calibri" w:hAnsi="Calibri" w:cs="Calibri"/>
-          <w:b/>
-          <w:color w:val="FF0000"/>
-        </w:rPr>
-      </w:pPr>
-      <w:r>
-        <w:rPr>
-          <w:rFonts w:ascii="Calibri" w:eastAsia="Calibri" w:hAnsi="Calibri" w:cs="Calibri"/>
-          <w:b/>
-          <w:color w:val="FF0000"/>
-        </w:rPr>
-        <w:t xml:space="preserve">Who we are &amp; </w:t>
-      </w:r>
-      <w:proofErr w:type="gramStart"/>
-      <w:r>
-        <w:rPr>
-          <w:rFonts w:ascii="Calibri" w:eastAsia="Calibri" w:hAnsi="Calibri" w:cs="Calibri"/>
-          <w:b/>
-          <w:color w:val="FF0000"/>
-        </w:rPr>
-        <w:t>roles</w:t>
-      </w:r>
-      <w:proofErr w:type="gramEnd"/>
-    </w:p>
-    <w:p>
+          <w:sz w:val="48"/>
+          <w:szCs w:val="48"/>
+        </w:rPr>
+        <w:t>Edit this and add what you’ve done if you need!</w:t>
+      </w:r>
       <w:bookmarkStart w:id="0" w:name="_GoBack"/>
       <w:bookmarkEnd w:id="0"/>
     </w:p>
+    <w:p/>
     <w:sectPr>
       <w:pgSz w:w="11906" w:h="16838"/>
       <w:pgMar w:top="1440" w:right="1440" w:bottom="1440" w:left="1440" w:header="708" w:footer="708" w:gutter="0"/>
@@ -139,6 +765,127 @@
     </w:sectPr>
   </w:body>
 </w:document>
+</file>
+
+<file path=word/numbering.xml><?xml version="1.0" encoding="utf-8"?>
+<w:numbering xmlns:wpc="http://schemas.microsoft.com/office/word/2010/wordprocessingCanvas" xmlns:cx="http://schemas.microsoft.com/office/drawing/2014/chartex" xmlns:cx1="http://schemas.microsoft.com/office/drawing/2015/9/8/chartex" xmlns:cx2="http://schemas.microsoft.com/office/drawing/2015/10/21/chartex" xmlns:cx3="http://schemas.microsoft.com/office/drawing/2016/5/9/chartex" xmlns:cx4="http://schemas.microsoft.com/office/drawing/2016/5/10/chartex" xmlns:cx5="http://schemas.microsoft.com/office/drawing/2016/5/11/chartex" xmlns:cx6="http://schemas.microsoft.com/office/drawing/2016/5/12/chartex" xmlns:cx7="http://schemas.microsoft.com/office/drawing/2016/5/13/chartex" xmlns:cx8="http://schemas.microsoft.com/office/drawing/2016/5/14/chartex" xmlns:mc="http://schemas.openxmlformats.org/markup-compatibility/2006" xmlns:aink="http://schemas.microsoft.com/office/drawing/2016/ink" xmlns:am3d="http://schemas.microsoft.com/office/drawing/2017/model3d" xmlns:o="urn:schemas-microsoft-com:office:office" xmlns:r="http://schemas.openxmlformats.org/officeDocument/2006/relationships" xmlns:m="http://schemas.openxmlformats.org/officeDocument/2006/math" xmlns:v="urn:schemas-microsoft-com:vml" xmlns:wp14="http://schemas.microsoft.com/office/word/2010/wordprocessingDrawing" xmlns:wp="http://schemas.openxmlformats.org/drawingml/2006/wordprocessingDrawing" xmlns:w10="urn:schemas-microsoft-com:office:word" xmlns:w="http://schemas.openxmlformats.org/wordprocessingml/2006/main" xmlns:w14="http://schemas.microsoft.com/office/word/2010/wordml" xmlns:w15="http://schemas.microsoft.com/office/word/2012/wordml" xmlns:w16cid="http://schemas.microsoft.com/office/word/2016/wordml/cid" xmlns:w16se="http://schemas.microsoft.com/office/word/2015/wordml/symex" xmlns:wpg="http://schemas.microsoft.com/office/word/2010/wordprocessingGroup" xmlns:wpi="http://schemas.microsoft.com/office/word/2010/wordprocessingInk" xmlns:wne="http://schemas.microsoft.com/office/word/2006/wordml" xmlns:wps="http://schemas.microsoft.com/office/word/2010/wordprocessingShape" mc:Ignorable="w14 w15 w16se w16cid wp14">
+  <w:abstractNum w:abstractNumId="0" w15:restartNumberingAfterBreak="0">
+    <w:nsid w:val="508F38CB"/>
+    <w:multiLevelType w:val="hybridMultilevel"/>
+    <w:tmpl w:val="1488FAAA"/>
+    <w:lvl w:ilvl="0" w:tplc="08090001">
+      <w:start w:val="1"/>
+      <w:numFmt w:val="bullet"/>
+      <w:lvlText w:val=""/>
+      <w:lvlJc w:val="left"/>
+      <w:pPr>
+        <w:ind w:left="720" w:hanging="360"/>
+      </w:pPr>
+      <w:rPr>
+        <w:rFonts w:ascii="Symbol" w:hAnsi="Symbol" w:hint="default"/>
+      </w:rPr>
+    </w:lvl>
+    <w:lvl w:ilvl="1" w:tplc="08090003" w:tentative="1">
+      <w:start w:val="1"/>
+      <w:numFmt w:val="bullet"/>
+      <w:lvlText w:val="o"/>
+      <w:lvlJc w:val="left"/>
+      <w:pPr>
+        <w:ind w:left="1440" w:hanging="360"/>
+      </w:pPr>
+      <w:rPr>
+        <w:rFonts w:ascii="Courier New" w:hAnsi="Courier New" w:cs="Courier New" w:hint="default"/>
+      </w:rPr>
+    </w:lvl>
+    <w:lvl w:ilvl="2" w:tplc="08090005" w:tentative="1">
+      <w:start w:val="1"/>
+      <w:numFmt w:val="bullet"/>
+      <w:lvlText w:val=""/>
+      <w:lvlJc w:val="left"/>
+      <w:pPr>
+        <w:ind w:left="2160" w:hanging="360"/>
+      </w:pPr>
+      <w:rPr>
+        <w:rFonts w:ascii="Wingdings" w:hAnsi="Wingdings" w:hint="default"/>
+      </w:rPr>
+    </w:lvl>
+    <w:lvl w:ilvl="3" w:tplc="08090001" w:tentative="1">
+      <w:start w:val="1"/>
+      <w:numFmt w:val="bullet"/>
+      <w:lvlText w:val=""/>
+      <w:lvlJc w:val="left"/>
+      <w:pPr>
+        <w:ind w:left="2880" w:hanging="360"/>
+      </w:pPr>
+      <w:rPr>
+        <w:rFonts w:ascii="Symbol" w:hAnsi="Symbol" w:hint="default"/>
+      </w:rPr>
+    </w:lvl>
+    <w:lvl w:ilvl="4" w:tplc="08090003" w:tentative="1">
+      <w:start w:val="1"/>
+      <w:numFmt w:val="bullet"/>
+      <w:lvlText w:val="o"/>
+      <w:lvlJc w:val="left"/>
+      <w:pPr>
+        <w:ind w:left="3600" w:hanging="360"/>
+      </w:pPr>
+      <w:rPr>
+        <w:rFonts w:ascii="Courier New" w:hAnsi="Courier New" w:cs="Courier New" w:hint="default"/>
+      </w:rPr>
+    </w:lvl>
+    <w:lvl w:ilvl="5" w:tplc="08090005" w:tentative="1">
+      <w:start w:val="1"/>
+      <w:numFmt w:val="bullet"/>
+      <w:lvlText w:val=""/>
+      <w:lvlJc w:val="left"/>
+      <w:pPr>
+        <w:ind w:left="4320" w:hanging="360"/>
+      </w:pPr>
+      <w:rPr>
+        <w:rFonts w:ascii="Wingdings" w:hAnsi="Wingdings" w:hint="default"/>
+      </w:rPr>
+    </w:lvl>
+    <w:lvl w:ilvl="6" w:tplc="08090001" w:tentative="1">
+      <w:start w:val="1"/>
+      <w:numFmt w:val="bullet"/>
+      <w:lvlText w:val=""/>
+      <w:lvlJc w:val="left"/>
+      <w:pPr>
+        <w:ind w:left="5040" w:hanging="360"/>
+      </w:pPr>
+      <w:rPr>
+        <w:rFonts w:ascii="Symbol" w:hAnsi="Symbol" w:hint="default"/>
+      </w:rPr>
+    </w:lvl>
+    <w:lvl w:ilvl="7" w:tplc="08090003" w:tentative="1">
+      <w:start w:val="1"/>
+      <w:numFmt w:val="bullet"/>
+      <w:lvlText w:val="o"/>
+      <w:lvlJc w:val="left"/>
+      <w:pPr>
+        <w:ind w:left="5760" w:hanging="360"/>
+      </w:pPr>
+      <w:rPr>
+        <w:rFonts w:ascii="Courier New" w:hAnsi="Courier New" w:cs="Courier New" w:hint="default"/>
+      </w:rPr>
+    </w:lvl>
+    <w:lvl w:ilvl="8" w:tplc="08090005" w:tentative="1">
+      <w:start w:val="1"/>
+      <w:numFmt w:val="bullet"/>
+      <w:lvlText w:val=""/>
+      <w:lvlJc w:val="left"/>
+      <w:pPr>
+        <w:ind w:left="6480" w:hanging="360"/>
+      </w:pPr>
+      <w:rPr>
+        <w:rFonts w:ascii="Wingdings" w:hAnsi="Wingdings" w:hint="default"/>
+      </w:rPr>
+    </w:lvl>
+  </w:abstractNum>
+  <w:num w:numId="1">
+    <w:abstractNumId w:val="0"/>
+  </w:num>
+</w:numbering>
 </file>
 
 <file path=word/styles.xml><?xml version="1.0" encoding="utf-8"?>
@@ -158,7 +905,7 @@
       </w:pPr>
     </w:pPrDefault>
   </w:docDefaults>
-  <w:latentStyles w:defLockedState="0" w:defUIPriority="99" w:defSemiHidden="0" w:defUnhideWhenUsed="0" w:defQFormat="0" w:count="376">
+  <w:latentStyles w:defLockedState="0" w:defUIPriority="99" w:defSemiHidden="0" w:defUnhideWhenUsed="0" w:defQFormat="0" w:count="377">
     <w:lsdException w:name="Normal" w:uiPriority="0" w:qFormat="1"/>
     <w:lsdException w:name="heading 1" w:uiPriority="9" w:qFormat="1"/>
     <w:lsdException w:name="heading 2" w:semiHidden="1" w:uiPriority="9" w:unhideWhenUsed="1" w:qFormat="1"/>
@@ -264,7 +1011,6 @@
     <w:lsdException w:name="HTML Sample" w:semiHidden="1" w:unhideWhenUsed="1"/>
     <w:lsdException w:name="HTML Typewriter" w:semiHidden="1" w:unhideWhenUsed="1"/>
     <w:lsdException w:name="HTML Variable" w:semiHidden="1" w:unhideWhenUsed="1"/>
-    <w:lsdException w:name="Normal Table" w:semiHidden="1" w:unhideWhenUsed="1"/>
     <w:lsdException w:name="annotation subject" w:semiHidden="1" w:unhideWhenUsed="1"/>
     <w:lsdException w:name="No List" w:semiHidden="1" w:unhideWhenUsed="1"/>
     <w:lsdException w:name="Outline List 1" w:semiHidden="1" w:unhideWhenUsed="1"/>
@@ -311,10 +1057,8 @@
     <w:lsdException w:name="Table Subtle 2" w:semiHidden="1" w:unhideWhenUsed="1"/>
     <w:lsdException w:name="Table Web 1" w:semiHidden="1" w:unhideWhenUsed="1"/>
     <w:lsdException w:name="Table Web 2" w:semiHidden="1" w:unhideWhenUsed="1"/>
-    <w:lsdException w:name="Table Web 3" w:semiHidden="1" w:unhideWhenUsed="1"/>
     <w:lsdException w:name="Balloon Text" w:semiHidden="1" w:unhideWhenUsed="1"/>
     <w:lsdException w:name="Table Grid" w:uiPriority="39"/>
-    <w:lsdException w:name="Table Theme" w:semiHidden="1" w:unhideWhenUsed="1"/>
     <w:lsdException w:name="Placeholder Text" w:semiHidden="1"/>
     <w:lsdException w:name="No Spacing" w:uiPriority="1" w:qFormat="1"/>
     <w:lsdException w:name="Light Shading" w:uiPriority="60"/>
@@ -535,6 +1279,7 @@
     <w:lsdException w:name="Hashtag" w:semiHidden="1" w:unhideWhenUsed="1"/>
     <w:lsdException w:name="Unresolved Mention" w:semiHidden="1" w:unhideWhenUsed="1"/>
     <w:lsdException w:name="Smart Link" w:semiHidden="1" w:unhideWhenUsed="1"/>
+    <w:lsdException w:name="Smart Link Error" w:semiHidden="1" w:unhideWhenUsed="1"/>
   </w:latentStyles>
   <w:style w:type="paragraph" w:default="1" w:styleId="Normal">
     <w:name w:val="Normal"/>
@@ -571,6 +1316,36 @@
     <w:uiPriority w:val="99"/>
     <w:semiHidden/>
     <w:unhideWhenUsed/>
+  </w:style>
+  <w:style w:type="table" w:styleId="TableGrid">
+    <w:name w:val="Table Grid"/>
+    <w:basedOn w:val="TableNormal"/>
+    <w:uiPriority w:val="39"/>
+    <w:rsid w:val="000E7770"/>
+    <w:pPr>
+      <w:spacing w:after="0" w:line="240" w:lineRule="auto"/>
+    </w:pPr>
+    <w:tblPr>
+      <w:tblBorders>
+        <w:top w:val="single" w:sz="4" w:space="0" w:color="auto"/>
+        <w:left w:val="single" w:sz="4" w:space="0" w:color="auto"/>
+        <w:bottom w:val="single" w:sz="4" w:space="0" w:color="auto"/>
+        <w:right w:val="single" w:sz="4" w:space="0" w:color="auto"/>
+        <w:insideH w:val="single" w:sz="4" w:space="0" w:color="auto"/>
+        <w:insideV w:val="single" w:sz="4" w:space="0" w:color="auto"/>
+      </w:tblBorders>
+    </w:tblPr>
+  </w:style>
+  <w:style w:type="paragraph" w:styleId="ListParagraph">
+    <w:name w:val="List Paragraph"/>
+    <w:basedOn w:val="Normal"/>
+    <w:uiPriority w:val="34"/>
+    <w:qFormat/>
+    <w:rsid w:val="00641FAB"/>
+    <w:pPr>
+      <w:ind w:left="720"/>
+      <w:contextualSpacing/>
+    </w:pPr>
   </w:style>
 </w:styles>
 </file>

</xml_diff>

<commit_message>
I'm sorry Sam... but the comic sans had to go
</commit_message>
<xml_diff>
--- a/- Report/1 - Introduction/Introduction.docx
+++ b/- Report/1 - Introduction/Introduction.docx
@@ -9,21 +9,28 @@
         <w:rPr>
           <w:rFonts w:ascii="Calibri" w:eastAsia="Calibri" w:hAnsi="Calibri" w:cs="Calibri"/>
           <w:b/>
-          <w:color w:val="FF0000"/>
-        </w:rPr>
-      </w:pPr>
-      <w:r>
-        <w:rPr>
-          <w:rFonts w:ascii="Calibri" w:eastAsia="Calibri" w:hAnsi="Calibri" w:cs="Calibri"/>
-          <w:b/>
-          <w:noProof/>
-          <w:color w:val="FF0000"/>
+        </w:rPr>
+      </w:pPr>
+      <w:r>
+        <w:rPr>
+          <w:rFonts w:ascii="Agency FB" w:eastAsia="Calibri" w:hAnsi="Agency FB" w:cs="Calibri"/>
+          <w:b/>
+          <w:sz w:val="200"/>
+          <w:szCs w:val="200"/>
         </w:rPr>
         <w:drawing>
-          <wp:inline distT="0" distB="0" distL="0" distR="0" wp14:anchorId="4609CE84" wp14:editId="0329CBF3">
-            <wp:extent cx="5334635" cy="1228725"/>
-            <wp:effectExtent l="0" t="0" r="0" b="9525"/>
-            <wp:docPr id="3" name="Picture 3"/>
+          <wp:anchor distT="0" distB="0" distL="114300" distR="114300" simplePos="0" relativeHeight="251658240" behindDoc="1" locked="0" layoutInCell="1" allowOverlap="1" wp14:anchorId="06B0F492" wp14:editId="79E7D69E">
+            <wp:simplePos x="0" y="0"/>
+            <wp:positionH relativeFrom="column">
+              <wp:posOffset>3297382</wp:posOffset>
+            </wp:positionH>
+            <wp:positionV relativeFrom="paragraph">
+              <wp:posOffset>138546</wp:posOffset>
+            </wp:positionV>
+            <wp:extent cx="1153952" cy="1088910"/>
+            <wp:effectExtent l="0" t="0" r="8255" b="0"/>
+            <wp:wrapNone/>
+            <wp:docPr id="1" name="Picture 1"/>
             <wp:cNvGraphicFramePr>
               <a:graphicFrameLocks xmlns:a="http://schemas.openxmlformats.org/drawingml/2006/main" noChangeAspect="1"/>
             </wp:cNvGraphicFramePr>
@@ -31,12 +38,10 @@
               <a:graphicData uri="http://schemas.openxmlformats.org/drawingml/2006/picture">
                 <pic:pic xmlns:pic="http://schemas.openxmlformats.org/drawingml/2006/picture">
                   <pic:nvPicPr>
-                    <pic:cNvPr id="0" name="Picture 1"/>
-                    <pic:cNvPicPr>
-                      <a:picLocks noChangeAspect="1" noChangeArrowheads="1"/>
-                    </pic:cNvPicPr>
+                    <pic:cNvPr id="1" name=""/>
+                    <pic:cNvPicPr/>
                   </pic:nvPicPr>
-                  <pic:blipFill>
+                  <pic:blipFill rotWithShape="1">
                     <a:blip r:embed="rId7">
                       <a:extLst>
                         <a:ext uri="{28A0092B-C50C-407E-A947-70E740481C1C}">
@@ -44,29 +49,61 @@
                         </a:ext>
                       </a:extLst>
                     </a:blip>
-                    <a:srcRect/>
-                    <a:stretch>
-                      <a:fillRect/>
-                    </a:stretch>
+                    <a:srcRect l="2099" t="2303" r="10781" b="18173"/>
+                    <a:stretch/>
                   </pic:blipFill>
                   <pic:spPr bwMode="auto">
                     <a:xfrm>
                       <a:off x="0" y="0"/>
-                      <a:ext cx="5334635" cy="1228725"/>
+                      <a:ext cx="1159125" cy="1093791"/>
                     </a:xfrm>
                     <a:prstGeom prst="rect">
                       <a:avLst/>
                     </a:prstGeom>
-                    <a:noFill/>
                     <a:ln>
                       <a:noFill/>
                     </a:ln>
+                    <a:extLst>
+                      <a:ext uri="{53640926-AAD7-44D8-BBD7-CCE9431645EC}">
+                        <a14:shadowObscured xmlns:a14="http://schemas.microsoft.com/office/drawing/2010/main"/>
+                      </a:ext>
+                    </a:extLst>
                   </pic:spPr>
                 </pic:pic>
               </a:graphicData>
             </a:graphic>
-          </wp:inline>
+            <wp14:sizeRelH relativeFrom="margin">
+              <wp14:pctWidth>0</wp14:pctWidth>
+            </wp14:sizeRelH>
+            <wp14:sizeRelV relativeFrom="margin">
+              <wp14:pctHeight>0</wp14:pctHeight>
+            </wp14:sizeRelV>
+          </wp:anchor>
         </w:drawing>
+      </w:r>
+      <w:r>
+        <w:rPr>
+          <w:rFonts w:ascii="Agency FB" w:eastAsia="Calibri" w:hAnsi="Agency FB" w:cs="Calibri"/>
+          <w:b/>
+          <w:sz w:val="200"/>
+          <w:szCs w:val="200"/>
+        </w:rPr>
+        <w:t xml:space="preserve">D. U. C. </w:t>
+      </w:r>
+      <w:r>
+        <w:rPr>
+          <w:noProof/>
+        </w:rPr>
+        <w:t xml:space="preserve"> </w:t>
+      </w:r>
+      <w:r>
+        <w:rPr>
+          <w:rFonts w:ascii="Agency FB" w:eastAsia="Calibri" w:hAnsi="Agency FB" w:cs="Calibri"/>
+          <w:b/>
+          <w:sz w:val="200"/>
+          <w:szCs w:val="200"/>
+        </w:rPr>
+        <w:t xml:space="preserve">  . S</w:t>
       </w:r>
     </w:p>
     <w:p>
@@ -87,9 +124,9 @@
           <w:color w:val="FF0000"/>
         </w:rPr>
         <w:drawing>
-          <wp:inline distT="0" distB="0" distL="0" distR="0" wp14:anchorId="410DD5AC" wp14:editId="2BF90229">
+          <wp:inline distT="0" distB="0" distL="0" distR="0" wp14:anchorId="410DD5AC" wp14:editId="3ECF30BE">
             <wp:extent cx="5564500" cy="3282286"/>
-            <wp:effectExtent l="0" t="0" r="0" b="0"/>
+            <wp:effectExtent l="0" t="0" r="132080" b="13970"/>
             <wp:docPr id="2" name="Picture 2" descr="A close up of a sign&#10;&#10;Description automatically generated"/>
             <wp:cNvGraphicFramePr>
               <a:graphicFrameLocks xmlns:a="http://schemas.openxmlformats.org/drawingml/2006/main" noChangeAspect="1"/>
@@ -121,6 +158,13 @@
                     <a:prstGeom prst="rect">
                       <a:avLst/>
                     </a:prstGeom>
+                    <a:effectLst>
+                      <a:outerShdw blurRad="76200" dir="18900000" sy="23000" kx="-1200000" algn="bl" rotWithShape="0">
+                        <a:prstClr val="black">
+                          <a:alpha val="20000"/>
+                        </a:prstClr>
+                      </a:outerShdw>
+                    </a:effectLst>
                   </pic:spPr>
                 </pic:pic>
               </a:graphicData>
@@ -128,6 +172,8 @@
           </wp:inline>
         </w:drawing>
       </w:r>
+      <w:bookmarkStart w:id="0" w:name="_GoBack"/>
+      <w:bookmarkEnd w:id="0"/>
     </w:p>
     <w:p>
       <w:pPr>
@@ -285,8 +331,6 @@
           <w:bCs/>
         </w:rPr>
       </w:pPr>
-      <w:bookmarkStart w:id="0" w:name="_GoBack"/>
-      <w:bookmarkEnd w:id="0"/>
     </w:p>
     <w:p>
       <w:pPr>

</xml_diff>